<commit_message>
fixed a bug in data-structure 8-1.c
</commit_message>
<xml_diff>
--- a/data-structure/experiment 8/数据结构实验8-胡诚皓.docx
+++ b/data-structure/experiment 8/数据结构实验8-胡诚皓.docx
@@ -569,6 +569,7 @@
         <w:pageBreakBefore w:val="0"/>
         <w:widowControl w:val="0"/>
         <w:numPr>
+          <w:ilvl w:val="0"/>
           <w:numId w:val="0"/>
         </w:numPr>
         <w:kinsoku/>
@@ -602,6 +603,7 @@
         <w:pageBreakBefore w:val="0"/>
         <w:widowControl w:val="0"/>
         <w:numPr>
+          <w:ilvl w:val="0"/>
           <w:numId w:val="0"/>
         </w:numPr>
         <w:kinsoku/>
@@ -668,6 +670,7 @@
         <w:pageBreakBefore w:val="0"/>
         <w:widowControl w:val="0"/>
         <w:numPr>
+          <w:ilvl w:val="0"/>
           <w:numId w:val="0"/>
         </w:numPr>
         <w:kinsoku/>
@@ -701,6 +704,7 @@
         <w:pageBreakBefore w:val="0"/>
         <w:widowControl w:val="0"/>
         <w:numPr>
+          <w:ilvl w:val="0"/>
           <w:numId w:val="0"/>
         </w:numPr>
         <w:kinsoku/>
@@ -733,6 +737,7 @@
         <w:pageBreakBefore w:val="0"/>
         <w:widowControl w:val="0"/>
         <w:numPr>
+          <w:ilvl w:val="0"/>
           <w:numId w:val="0"/>
         </w:numPr>
         <w:kinsoku/>
@@ -765,6 +770,7 @@
         <w:pageBreakBefore w:val="0"/>
         <w:widowControl w:val="0"/>
         <w:numPr>
+          <w:ilvl w:val="0"/>
           <w:numId w:val="0"/>
         </w:numPr>
         <w:kinsoku/>
@@ -797,6 +803,7 @@
         <w:pageBreakBefore w:val="0"/>
         <w:widowControl w:val="0"/>
         <w:numPr>
+          <w:ilvl w:val="0"/>
           <w:numId w:val="0"/>
         </w:numPr>
         <w:kinsoku/>
@@ -822,6 +829,7 @@
         <w:pageBreakBefore w:val="0"/>
         <w:widowControl w:val="0"/>
         <w:numPr>
+          <w:ilvl w:val="0"/>
           <w:numId w:val="0"/>
         </w:numPr>
         <w:kinsoku/>
@@ -854,6 +862,7 @@
         <w:pageBreakBefore w:val="0"/>
         <w:widowControl w:val="0"/>
         <w:numPr>
+          <w:ilvl w:val="0"/>
           <w:numId w:val="0"/>
         </w:numPr>
         <w:kinsoku/>
@@ -886,6 +895,7 @@
         <w:pageBreakBefore w:val="0"/>
         <w:widowControl w:val="0"/>
         <w:numPr>
+          <w:ilvl w:val="0"/>
           <w:numId w:val="0"/>
         </w:numPr>
         <w:kinsoku/>
@@ -918,6 +928,7 @@
         <w:pageBreakBefore w:val="0"/>
         <w:widowControl w:val="0"/>
         <w:numPr>
+          <w:ilvl w:val="0"/>
           <w:numId w:val="0"/>
         </w:numPr>
         <w:kinsoku/>
@@ -950,6 +961,7 @@
         <w:pageBreakBefore w:val="0"/>
         <w:widowControl w:val="0"/>
         <w:numPr>
+          <w:ilvl w:val="0"/>
           <w:numId w:val="0"/>
         </w:numPr>
         <w:kinsoku/>
@@ -975,6 +987,7 @@
         <w:pageBreakBefore w:val="0"/>
         <w:widowControl w:val="0"/>
         <w:numPr>
+          <w:ilvl w:val="0"/>
           <w:numId w:val="0"/>
         </w:numPr>
         <w:kinsoku/>
@@ -1007,6 +1020,7 @@
         <w:pageBreakBefore w:val="0"/>
         <w:widowControl w:val="0"/>
         <w:numPr>
+          <w:ilvl w:val="0"/>
           <w:numId w:val="0"/>
         </w:numPr>
         <w:kinsoku/>
@@ -1039,6 +1053,7 @@
         <w:pageBreakBefore w:val="0"/>
         <w:widowControl w:val="0"/>
         <w:numPr>
+          <w:ilvl w:val="0"/>
           <w:numId w:val="0"/>
         </w:numPr>
         <w:kinsoku/>
@@ -1071,6 +1086,7 @@
         <w:pageBreakBefore w:val="0"/>
         <w:widowControl w:val="0"/>
         <w:numPr>
+          <w:ilvl w:val="0"/>
           <w:numId w:val="0"/>
         </w:numPr>
         <w:kinsoku/>
@@ -1103,6 +1119,7 @@
         <w:pageBreakBefore w:val="0"/>
         <w:widowControl w:val="0"/>
         <w:numPr>
+          <w:ilvl w:val="0"/>
           <w:numId w:val="0"/>
         </w:numPr>
         <w:kinsoku/>
@@ -1128,6 +1145,7 @@
         <w:pageBreakBefore w:val="0"/>
         <w:widowControl w:val="0"/>
         <w:numPr>
+          <w:ilvl w:val="0"/>
           <w:numId w:val="0"/>
         </w:numPr>
         <w:kinsoku/>
@@ -1160,6 +1178,7 @@
         <w:pageBreakBefore w:val="0"/>
         <w:widowControl w:val="0"/>
         <w:numPr>
+          <w:ilvl w:val="0"/>
           <w:numId w:val="0"/>
         </w:numPr>
         <w:kinsoku/>
@@ -1192,6 +1211,7 @@
         <w:pageBreakBefore w:val="0"/>
         <w:widowControl w:val="0"/>
         <w:numPr>
+          <w:ilvl w:val="0"/>
           <w:numId w:val="0"/>
         </w:numPr>
         <w:kinsoku/>
@@ -1224,6 +1244,7 @@
         <w:pageBreakBefore w:val="0"/>
         <w:widowControl w:val="0"/>
         <w:numPr>
+          <w:ilvl w:val="0"/>
           <w:numId w:val="0"/>
         </w:numPr>
         <w:kinsoku/>
@@ -1256,6 +1277,7 @@
         <w:pageBreakBefore w:val="0"/>
         <w:widowControl w:val="0"/>
         <w:numPr>
+          <w:ilvl w:val="0"/>
           <w:numId w:val="0"/>
         </w:numPr>
         <w:kinsoku/>
@@ -1281,6 +1303,7 @@
         <w:pageBreakBefore w:val="0"/>
         <w:widowControl w:val="0"/>
         <w:numPr>
+          <w:ilvl w:val="0"/>
           <w:numId w:val="0"/>
         </w:numPr>
         <w:kinsoku/>
@@ -1313,6 +1336,7 @@
         <w:pageBreakBefore w:val="0"/>
         <w:widowControl w:val="0"/>
         <w:numPr>
+          <w:ilvl w:val="0"/>
           <w:numId w:val="0"/>
         </w:numPr>
         <w:kinsoku/>
@@ -1345,6 +1369,7 @@
         <w:pageBreakBefore w:val="0"/>
         <w:widowControl w:val="0"/>
         <w:numPr>
+          <w:ilvl w:val="0"/>
           <w:numId w:val="0"/>
         </w:numPr>
         <w:kinsoku/>
@@ -1377,6 +1402,7 @@
         <w:pageBreakBefore w:val="0"/>
         <w:widowControl w:val="0"/>
         <w:numPr>
+          <w:ilvl w:val="0"/>
           <w:numId w:val="0"/>
         </w:numPr>
         <w:kinsoku/>
@@ -1409,6 +1435,7 @@
         <w:pageBreakBefore w:val="0"/>
         <w:widowControl w:val="0"/>
         <w:numPr>
+          <w:ilvl w:val="0"/>
           <w:numId w:val="0"/>
         </w:numPr>
         <w:kinsoku/>
@@ -1441,6 +1468,7 @@
         <w:pageBreakBefore w:val="0"/>
         <w:widowControl w:val="0"/>
         <w:numPr>
+          <w:ilvl w:val="0"/>
           <w:numId w:val="0"/>
         </w:numPr>
         <w:kinsoku/>
@@ -1466,6 +1494,7 @@
         <w:pageBreakBefore w:val="0"/>
         <w:widowControl w:val="0"/>
         <w:numPr>
+          <w:ilvl w:val="0"/>
           <w:numId w:val="0"/>
         </w:numPr>
         <w:kinsoku/>
@@ -1498,6 +1527,7 @@
         <w:pageBreakBefore w:val="0"/>
         <w:widowControl w:val="0"/>
         <w:numPr>
+          <w:ilvl w:val="0"/>
           <w:numId w:val="0"/>
         </w:numPr>
         <w:kinsoku/>
@@ -1530,6 +1560,7 @@
         <w:pageBreakBefore w:val="0"/>
         <w:widowControl w:val="0"/>
         <w:numPr>
+          <w:ilvl w:val="0"/>
           <w:numId w:val="0"/>
         </w:numPr>
         <w:kinsoku/>
@@ -1562,6 +1593,7 @@
         <w:pageBreakBefore w:val="0"/>
         <w:widowControl w:val="0"/>
         <w:numPr>
+          <w:ilvl w:val="0"/>
           <w:numId w:val="0"/>
         </w:numPr>
         <w:kinsoku/>
@@ -1635,6 +1667,7 @@
     <w:p>
       <w:pPr>
         <w:numPr>
+          <w:ilvl w:val="0"/>
           <w:numId w:val="0"/>
         </w:numPr>
         <w:bidi w:val="0"/>
@@ -1655,6 +1688,7 @@
     <w:p>
       <w:pPr>
         <w:numPr>
+          <w:ilvl w:val="0"/>
           <w:numId w:val="0"/>
         </w:numPr>
         <w:bidi w:val="0"/>
@@ -1675,6 +1709,7 @@
     <w:p>
       <w:pPr>
         <w:numPr>
+          <w:ilvl w:val="0"/>
           <w:numId w:val="0"/>
         </w:numPr>
         <w:bidi w:val="0"/>
@@ -3940,7 +3975,7 @@
           </mc:Choice>
           <mc:Fallback>
             <w:pict>
-              <v:shape id="_x0000_s1026" o:spid="_x0000_s1026" o:spt="202" type="#_x0000_t202" style="position:absolute;left:0pt;margin-left:302.6pt;margin-top:54.1pt;height:39.4pt;width:86.55pt;z-index:251661312;mso-width-relative:page;mso-height-relative:page;" filled="f" stroked="f" coordsize="21600,21600" o:gfxdata="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">
+              <v:shape id="_x0000_s1026" o:spid="_x0000_s1026" o:spt="202" type="#_x0000_t202" style="position:absolute;left:0pt;margin-left:302.6pt;margin-top:54.1pt;height:39.4pt;width:86.55pt;z-index:251661312;mso-width-relative:page;mso-height-relative:page;" filled="f" stroked="f" coordsize="21600,21600" o:gfxdata="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">
                 <v:fill on="f" focussize="0,0"/>
                 <v:stroke on="f" weight="0.5pt"/>
                 <v:imagedata o:title=""/>
@@ -4738,7 +4773,7 @@
           </mc:Choice>
           <mc:Fallback>
             <w:pict>
-              <v:shape id="_x0000_s1026" o:spid="_x0000_s1026" o:spt="202" type="#_x0000_t202" style="position:absolute;left:0pt;margin-left:260.5pt;margin-top:1.85pt;height:39.4pt;width:86.55pt;z-index:251664384;mso-width-relative:page;mso-height-relative:page;" filled="f" stroked="f" coordsize="21600,21600" o:gfxdata="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">
+              <v:shape id="_x0000_s1026" o:spid="_x0000_s1026" o:spt="202" type="#_x0000_t202" style="position:absolute;left:0pt;margin-left:260.5pt;margin-top:1.85pt;height:39.4pt;width:86.55pt;z-index:251664384;mso-width-relative:page;mso-height-relative:page;" filled="f" stroked="f" coordsize="21600,21600" o:gfxdata="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">
                 <v:fill on="f" focussize="0,0"/>
                 <v:stroke on="f" weight="0.5pt"/>
                 <v:imagedata o:title=""/>
@@ -4958,7 +4993,7 @@
           </mc:Choice>
           <mc:Fallback>
             <w:pict>
-              <v:shape id="_x0000_s1026" o:spid="_x0000_s1026" o:spt="202" type="#_x0000_t202" style="position:absolute;left:0pt;margin-left:160.75pt;margin-top:13.85pt;height:39.4pt;width:86.55pt;z-index:251663360;mso-width-relative:page;mso-height-relative:page;" filled="f" stroked="f" coordsize="21600,21600" o:gfxdata="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">
+              <v:shape id="_x0000_s1026" o:spid="_x0000_s1026" o:spt="202" type="#_x0000_t202" style="position:absolute;left:0pt;margin-left:160.75pt;margin-top:13.85pt;height:39.4pt;width:86.55pt;z-index:251663360;mso-width-relative:page;mso-height-relative:page;" filled="f" stroked="f" coordsize="21600,21600" o:gfxdata="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">
                 <v:fill on="f" focussize="0,0"/>
                 <v:stroke on="f" weight="0.5pt"/>
                 <v:imagedata o:title=""/>
@@ -5564,7 +5599,7 @@
           </mc:Choice>
           <mc:Fallback>
             <w:pict>
-              <v:shape id="_x0000_s1026" o:spid="_x0000_s1026" o:spt="202" type="#_x0000_t202" style="position:absolute;left:0pt;margin-left:127.4pt;margin-top:20.65pt;height:39.4pt;width:86.55pt;z-index:251665408;mso-width-relative:page;mso-height-relative:page;" filled="f" stroked="f" coordsize="21600,21600" o:gfxdata="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">
+              <v:shape id="_x0000_s1026" o:spid="_x0000_s1026" o:spt="202" type="#_x0000_t202" style="position:absolute;left:0pt;margin-left:127.4pt;margin-top:20.65pt;height:39.4pt;width:86.55pt;z-index:251665408;mso-width-relative:page;mso-height-relative:page;" filled="f" stroked="f" coordsize="21600,21600" o:gfxdata="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">
                 <v:fill on="f" focussize="0,0"/>
                 <v:stroke on="f" weight="0.5pt"/>
                 <v:imagedata o:title=""/>
@@ -6106,7 +6141,7 @@
           </mc:Choice>
           <mc:Fallback>
             <w:pict>
-              <v:shape id="_x0000_s1026" o:spid="_x0000_s1026" o:spt="202" type="#_x0000_t202" style="position:absolute;left:0pt;margin-left:23.8pt;margin-top:15pt;height:39.4pt;width:90.35pt;z-index:251667456;mso-width-relative:page;mso-height-relative:page;" filled="f" stroked="f" coordsize="21600,21600" o:gfxdata="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">
+              <v:shape id="_x0000_s1026" o:spid="_x0000_s1026" o:spt="202" type="#_x0000_t202" style="position:absolute;left:0pt;margin-left:23.8pt;margin-top:15pt;height:39.4pt;width:90.35pt;z-index:251667456;mso-width-relative:page;mso-height-relative:page;" filled="f" stroked="f" coordsize="21600,21600" o:gfxdata="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">
                 <v:fill on="f" focussize="0,0"/>
                 <v:stroke on="f" weight="0.5pt"/>
                 <v:imagedata o:title=""/>
@@ -6396,7 +6431,7 @@
           </mc:Choice>
           <mc:Fallback>
             <w:pict>
-              <v:shape id="_x0000_s1026" o:spid="_x0000_s1026" o:spt="202" type="#_x0000_t202" style="position:absolute;left:0pt;margin-left:195.6pt;margin-top:55.25pt;height:39.4pt;width:90.35pt;z-index:251669504;mso-width-relative:page;mso-height-relative:page;" filled="f" stroked="f" coordsize="21600,21600" o:gfxdata="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">
+              <v:shape id="_x0000_s1026" o:spid="_x0000_s1026" o:spt="202" type="#_x0000_t202" style="position:absolute;left:0pt;margin-left:195.6pt;margin-top:55.25pt;height:39.4pt;width:90.35pt;z-index:251669504;mso-width-relative:page;mso-height-relative:page;" filled="f" stroked="f" coordsize="21600,21600" o:gfxdata="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">
                 <v:fill on="f" focussize="0,0"/>
                 <v:stroke on="f" weight="0.5pt"/>
                 <v:imagedata o:title=""/>
@@ -6616,7 +6651,7 @@
           </mc:Choice>
           <mc:Fallback>
             <w:pict>
-              <v:shape id="_x0000_s1026" o:spid="_x0000_s1026" o:spt="202" type="#_x0000_t202" style="position:absolute;left:0pt;margin-left:3.55pt;margin-top:51.95pt;height:39.4pt;width:90.35pt;z-index:251668480;mso-width-relative:page;mso-height-relative:page;" filled="f" stroked="f" coordsize="21600,21600" o:gfxdata="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">
+              <v:shape id="_x0000_s1026" o:spid="_x0000_s1026" o:spt="202" type="#_x0000_t202" style="position:absolute;left:0pt;margin-left:3.55pt;margin-top:51.95pt;height:39.4pt;width:90.35pt;z-index:251668480;mso-width-relative:page;mso-height-relative:page;" filled="f" stroked="f" coordsize="21600,21600" o:gfxdata="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">
                 <v:fill on="f" focussize="0,0"/>
                 <v:stroke on="f" weight="0.5pt"/>
                 <v:imagedata o:title=""/>
@@ -6938,7 +6973,7 @@
           </mc:Choice>
           <mc:Fallback>
             <w:pict>
-              <v:shape id="_x0000_s1026" o:spid="_x0000_s1026" o:spt="202" type="#_x0000_t202" style="position:absolute;left:0pt;margin-left:250.1pt;margin-top:-5.55pt;height:39.4pt;width:90.35pt;z-index:251671552;mso-width-relative:page;mso-height-relative:page;" filled="f" stroked="f" coordsize="21600,21600" o:gfxdata="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">
+              <v:shape id="_x0000_s1026" o:spid="_x0000_s1026" o:spt="202" type="#_x0000_t202" style="position:absolute;left:0pt;margin-left:250.1pt;margin-top:-5.55pt;height:39.4pt;width:90.35pt;z-index:251671552;mso-width-relative:page;mso-height-relative:page;" filled="f" stroked="f" coordsize="21600,21600" o:gfxdata="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">
                 <v:fill on="f" focussize="0,0"/>
                 <v:stroke on="f" weight="0.5pt"/>
                 <v:imagedata o:title=""/>
@@ -7158,7 +7193,7 @@
           </mc:Choice>
           <mc:Fallback>
             <w:pict>
-              <v:shape id="_x0000_s1026" o:spid="_x0000_s1026" o:spt="202" type="#_x0000_t202" style="position:absolute;left:0pt;margin-left:83.15pt;margin-top:-10.9pt;height:39.4pt;width:90.35pt;z-index:251670528;mso-width-relative:page;mso-height-relative:page;" filled="f" stroked="f" coordsize="21600,21600" o:gfxdata="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">
+              <v:shape id="_x0000_s1026" o:spid="_x0000_s1026" o:spt="202" type="#_x0000_t202" style="position:absolute;left:0pt;margin-left:83.15pt;margin-top:-10.9pt;height:39.4pt;width:90.35pt;z-index:251670528;mso-width-relative:page;mso-height-relative:page;" filled="f" stroked="f" coordsize="21600,21600" o:gfxdata="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">
                 <v:fill on="f" focussize="0,0"/>
                 <v:stroke on="f" weight="0.5pt"/>
                 <v:imagedata o:title=""/>
@@ -7371,8 +7406,8 @@
         <w:bidi w:val="0"/>
         <w:ind w:left="425" w:leftChars="0" w:hanging="425" w:firstLineChars="0"/>
         <w:rPr>
-          <w:rFonts w:hint="eastAsia"/>
-          <w:lang w:eastAsia="zh-CN"/>
+          <w:rFonts w:hint="default"/>
+          <w:lang w:val="en-US" w:eastAsia="zh-CN"/>
         </w:rPr>
       </w:pPr>
       <w:r>
@@ -7386,30 +7421,32 @@
     <w:p>
       <w:pPr>
         <w:rPr>
-          <w:rFonts w:hint="eastAsia"/>
-          <w:lang w:eastAsia="zh-CN"/>
-        </w:rPr>
-      </w:pPr>
-      <w:r>
-        <w:rPr>
-          <w:rFonts w:hint="eastAsia"/>
-          <w:lang w:eastAsia="zh-CN"/>
+          <w:rFonts w:hint="default"/>
+          <w:lang w:val="en-US" w:eastAsia="zh-CN"/>
+        </w:rPr>
+      </w:pPr>
+      <w:r>
+        <w:rPr>
+          <w:rFonts w:hint="default"/>
+          <w:lang w:val="en-US" w:eastAsia="zh-CN"/>
         </w:rPr>
         <w:object>
-          <v:shape id="_x0000_i1025" o:spt="75" type="#_x0000_t75" style="height:36.4pt;width:31.45pt;" o:ole="t" filled="f" o:preferrelative="t" stroked="f" coordsize="21600,21600">
+          <v:shape id="_x0000_i1028" o:spt="75" type="#_x0000_t75" style="height:39.1pt;width:32.55pt;" o:ole="t" filled="f" o:preferrelative="t" stroked="f" coordsize="21600,21600">
             <v:path/>
             <v:fill on="f" focussize="0,0"/>
             <v:stroke on="f"/>
-            <v:imagedata r:id="rId21" cropleft="15165f" cropright="16384f" cropbottom="21895f" o:title=""/>
+            <v:imagedata r:id="rId21" cropleft="14985f" cropright="17512f" cropbottom="21495f" o:title=""/>
             <o:lock v:ext="edit" aspectratio="t"/>
             <w10:wrap type="none"/>
             <w10:anchorlock/>
           </v:shape>
-          <o:OLEObject Type="Embed" ProgID="Package" ShapeID="_x0000_i1025" DrawAspect="Icon" ObjectID="_1468075725" r:id="rId20">
+          <o:OLEObject Type="Embed" ProgID="Package" ShapeID="_x0000_i1028" DrawAspect="Icon" ObjectID="_1468075725" r:id="rId20">
             <o:LockedField>false</o:LockedField>
           </o:OLEObject>
         </w:object>
       </w:r>
+      <w:bookmarkStart w:id="0" w:name="_GoBack"/>
+      <w:bookmarkEnd w:id="0"/>
     </w:p>
     <w:p>
       <w:pPr>
@@ -7842,17 +7879,36 @@
       <w:pPr>
         <w:pStyle w:val="17"/>
         <w:bidi w:val="0"/>
-        <w:rPr>
-          <w:rFonts w:hint="eastAsia"/>
-          <w:lang w:eastAsia="zh-CN"/>
-        </w:rPr>
-      </w:pPr>
-      <w:r>
-        <w:rPr>
-          <w:rFonts w:hint="eastAsia"/>
-          <w:lang w:eastAsia="zh-CN"/>
-        </w:rPr>
-        <w:t xml:space="preserve">    BiTNode root;</w:t>
+        <w:ind w:firstLine="360"/>
+        <w:rPr>
+          <w:rFonts w:hint="eastAsia"/>
+          <w:lang w:eastAsia="zh-CN"/>
+        </w:rPr>
+      </w:pPr>
+      <w:r>
+        <w:rPr>
+          <w:rFonts w:hint="eastAsia"/>
+          <w:lang w:eastAsia="zh-CN"/>
+        </w:rPr>
+        <w:t>BiTNode root;</w:t>
+      </w:r>
+    </w:p>
+    <w:p>
+      <w:pPr>
+        <w:pStyle w:val="17"/>
+        <w:bidi w:val="0"/>
+        <w:ind w:firstLine="360"/>
+        <w:rPr>
+          <w:rFonts w:hint="eastAsia"/>
+          <w:lang w:eastAsia="zh-CN"/>
+        </w:rPr>
+      </w:pPr>
+      <w:r>
+        <w:rPr>
+          <w:rFonts w:hint="eastAsia"/>
+          <w:lang w:eastAsia="zh-CN"/>
+        </w:rPr>
+        <w:t>root.lchild = root.rchild = NULL;</w:t>
       </w:r>
     </w:p>
     <w:p>
@@ -9822,7 +9878,7 @@
           <w:lang w:eastAsia="zh-CN"/>
         </w:rPr>
         <w:object>
-          <v:shape id="_x0000_i1029" o:spt="75" alt="" type="#_x0000_t75" style="height:36.7pt;width:30.05pt;" o:ole="t" filled="f" o:preferrelative="t" stroked="f" coordsize="21600,21600">
+          <v:shape id="_x0000_i1026" o:spt="75" type="#_x0000_t75" style="height:36.7pt;width:30.05pt;" o:ole="t" filled="f" o:preferrelative="t" stroked="f" coordsize="21600,21600">
             <v:path/>
             <v:fill on="f" focussize="0,0"/>
             <v:stroke on="f"/>
@@ -9831,7 +9887,7 @@
             <w10:wrap type="none"/>
             <w10:anchorlock/>
           </v:shape>
-          <o:OLEObject Type="Embed" ProgID="Package" ShapeID="_x0000_i1029" DrawAspect="Icon" ObjectID="_1468075726" r:id="rId22">
+          <o:OLEObject Type="Embed" ProgID="Package" ShapeID="_x0000_i1026" DrawAspect="Icon" ObjectID="_1468075726" r:id="rId22">
             <o:LockedField>false</o:LockedField>
           </o:OLEObject>
         </w:object>
@@ -15424,7 +15480,7 @@
           <w:lang w:val="en-US" w:eastAsia="zh-CN"/>
         </w:rPr>
         <w:object>
-          <v:shape id="_x0000_i1031" o:spt="75" type="#_x0000_t75" style="height:36.55pt;width:28.65pt;" o:ole="t" filled="f" o:preferrelative="t" stroked="f" coordsize="21600,21600">
+          <v:shape id="_x0000_i1027" o:spt="75" type="#_x0000_t75" style="height:36.55pt;width:28.65pt;" o:ole="t" filled="f" o:preferrelative="t" stroked="f" coordsize="21600,21600">
             <v:path/>
             <v:fill on="f" focussize="0,0"/>
             <v:stroke on="f"/>
@@ -15433,7 +15489,7 @@
             <w10:wrap type="none"/>
             <w10:anchorlock/>
           </v:shape>
-          <o:OLEObject Type="Embed" ProgID="Package" ShapeID="_x0000_i1031" DrawAspect="Icon" ObjectID="_1468075727" r:id="rId24">
+          <o:OLEObject Type="Embed" ProgID="Package" ShapeID="_x0000_i1027" DrawAspect="Icon" ObjectID="_1468075727" r:id="rId24">
             <o:LockedField>false</o:LockedField>
           </o:OLEObject>
         </w:object>
@@ -19754,8 +19810,6 @@
           <w:lang w:val="en-US" w:eastAsia="zh-CN"/>
         </w:rPr>
       </w:pPr>
-      <w:bookmarkStart w:id="0" w:name="_GoBack"/>
-      <w:bookmarkEnd w:id="0"/>
       <w:r>
         <w:rPr>
           <w:rFonts w:hint="eastAsia"/>

</xml_diff>